<commit_message>
add images & trained model
</commit_message>
<xml_diff>
--- a/Project Proposal.docx
+++ b/Project Proposal.docx
@@ -186,7 +186,321 @@
         <mc:AlternateContent>
           <mc:Choice Requires="wps">
             <w:drawing>
-              <wp:anchor distT="0" distB="0" distL="114300" distR="114300" simplePos="0" relativeHeight="251660288" behindDoc="0" locked="0" layoutInCell="1" allowOverlap="1" wp14:anchorId="0E8695BF" wp14:editId="5D9219C4">
+              <wp:anchor distT="0" distB="0" distL="114300" distR="114300" simplePos="0" relativeHeight="251669504" behindDoc="0" locked="0" layoutInCell="1" allowOverlap="1" wp14:anchorId="51C8E61D" wp14:editId="26B0304C">
+                <wp:simplePos x="0" y="0"/>
+                <wp:positionH relativeFrom="column">
+                  <wp:posOffset>1799107</wp:posOffset>
+                </wp:positionH>
+                <wp:positionV relativeFrom="paragraph">
+                  <wp:posOffset>95047</wp:posOffset>
+                </wp:positionV>
+                <wp:extent cx="3313735" cy="241300"/>
+                <wp:effectExtent l="0" t="0" r="20320" b="25400"/>
+                <wp:wrapNone/>
+                <wp:docPr id="10" name="Rectangle 10"/>
+                <wp:cNvGraphicFramePr/>
+                <a:graphic xmlns:a="http://schemas.openxmlformats.org/drawingml/2006/main">
+                  <a:graphicData uri="http://schemas.microsoft.com/office/word/2010/wordprocessingShape">
+                    <wps:wsp>
+                      <wps:cNvSpPr/>
+                      <wps:spPr>
+                        <a:xfrm>
+                          <a:off x="0" y="0"/>
+                          <a:ext cx="3313735" cy="241300"/>
+                        </a:xfrm>
+                        <a:prstGeom prst="rect">
+                          <a:avLst/>
+                        </a:prstGeom>
+                      </wps:spPr>
+                      <wps:style>
+                        <a:lnRef idx="2">
+                          <a:schemeClr val="accent3">
+                            <a:shade val="50000"/>
+                          </a:schemeClr>
+                        </a:lnRef>
+                        <a:fillRef idx="1">
+                          <a:schemeClr val="accent3"/>
+                        </a:fillRef>
+                        <a:effectRef idx="0">
+                          <a:schemeClr val="accent3"/>
+                        </a:effectRef>
+                        <a:fontRef idx="minor">
+                          <a:schemeClr val="lt1"/>
+                        </a:fontRef>
+                      </wps:style>
+                      <wps:txbx>
+                        <w:txbxContent>
+                          <w:p>
+                            <w:pPr>
+                              <w:jc w:val="center"/>
+                            </w:pPr>
+                            <w:r>
+                              <w:t>Project Des | About us | Data | Reference</w:t>
+                            </w:r>
+                          </w:p>
+                        </w:txbxContent>
+                      </wps:txbx>
+                      <wps:bodyPr rot="0" spcFirstLastPara="0" vertOverflow="overflow" horzOverflow="overflow" vert="horz" wrap="square" lIns="91440" tIns="45720" rIns="91440" bIns="45720" numCol="1" spcCol="0" rtlCol="0" fromWordArt="0" anchor="ctr" anchorCtr="0" forceAA="0" compatLnSpc="1">
+                        <a:prstTxWarp prst="textNoShape">
+                          <a:avLst/>
+                        </a:prstTxWarp>
+                        <a:noAutofit/>
+                      </wps:bodyPr>
+                    </wps:wsp>
+                  </a:graphicData>
+                </a:graphic>
+                <wp14:sizeRelH relativeFrom="margin">
+                  <wp14:pctWidth>0</wp14:pctWidth>
+                </wp14:sizeRelH>
+                <wp14:sizeRelV relativeFrom="margin">
+                  <wp14:pctHeight>0</wp14:pctHeight>
+                </wp14:sizeRelV>
+              </wp:anchor>
+            </w:drawing>
+          </mc:Choice>
+          <mc:Fallback>
+            <w:pict>
+              <v:rect w14:anchorId="51C8E61D" id="Rectangle 10" o:spid="_x0000_s1026" style="position:absolute;margin-left:141.65pt;margin-top:7.5pt;width:260.9pt;height:19pt;z-index:251669504;visibility:visible;mso-wrap-style:square;mso-width-percent:0;mso-height-percent:0;mso-wrap-distance-left:9pt;mso-wrap-distance-top:0;mso-wrap-distance-right:9pt;mso-wrap-distance-bottom:0;mso-position-horizontal:absolute;mso-position-horizontal-relative:text;mso-position-vertical:absolute;mso-position-vertical-relative:text;mso-width-percent:0;mso-height-percent:0;mso-width-relative:margin;mso-height-relative:margin;v-text-anchor:middle" o:gfxdata="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" fillcolor="#a5a5a5 [3206]" strokecolor="#525252 [1606]" strokeweight="1pt">
+                <v:textbox>
+                  <w:txbxContent>
+                    <w:p>
+                      <w:pPr>
+                        <w:jc w:val="center"/>
+                      </w:pPr>
+                      <w:r>
+                        <w:t>Project Des | About us | Data | Reference</w:t>
+                      </w:r>
+                    </w:p>
+                  </w:txbxContent>
+                </v:textbox>
+              </v:rect>
+            </w:pict>
+          </mc:Fallback>
+        </mc:AlternateContent>
+      </w:r>
+      <w:r>
+        <w:rPr>
+          <w:noProof/>
+        </w:rPr>
+        <mc:AlternateContent>
+          <mc:Choice Requires="wps">
+            <w:drawing>
+              <wp:anchor distT="0" distB="0" distL="114300" distR="114300" simplePos="0" relativeHeight="251659264" behindDoc="0" locked="0" layoutInCell="1" allowOverlap="1" wp14:anchorId="633B7085" wp14:editId="4AB86ED3">
+                <wp:simplePos x="0" y="0"/>
+                <wp:positionH relativeFrom="column">
+                  <wp:posOffset>-29261</wp:posOffset>
+                </wp:positionH>
+                <wp:positionV relativeFrom="paragraph">
+                  <wp:posOffset>87935</wp:posOffset>
+                </wp:positionV>
+                <wp:extent cx="5800725" cy="3555187"/>
+                <wp:effectExtent l="0" t="0" r="28575" b="26670"/>
+                <wp:wrapNone/>
+                <wp:docPr id="1" name="Rectangle 1"/>
+                <wp:cNvGraphicFramePr/>
+                <a:graphic xmlns:a="http://schemas.openxmlformats.org/drawingml/2006/main">
+                  <a:graphicData uri="http://schemas.microsoft.com/office/word/2010/wordprocessingShape">
+                    <wps:wsp>
+                      <wps:cNvSpPr/>
+                      <wps:spPr>
+                        <a:xfrm>
+                          <a:off x="0" y="0"/>
+                          <a:ext cx="5800725" cy="3555187"/>
+                        </a:xfrm>
+                        <a:prstGeom prst="rect">
+                          <a:avLst/>
+                        </a:prstGeom>
+                      </wps:spPr>
+                      <wps:style>
+                        <a:lnRef idx="1">
+                          <a:schemeClr val="accent3"/>
+                        </a:lnRef>
+                        <a:fillRef idx="3">
+                          <a:schemeClr val="accent3"/>
+                        </a:fillRef>
+                        <a:effectRef idx="2">
+                          <a:schemeClr val="accent3"/>
+                        </a:effectRef>
+                        <a:fontRef idx="minor">
+                          <a:schemeClr val="lt1"/>
+                        </a:fontRef>
+                      </wps:style>
+                      <wps:bodyPr rot="0" spcFirstLastPara="0" vertOverflow="overflow" horzOverflow="overflow" vert="horz" wrap="square" lIns="91440" tIns="45720" rIns="91440" bIns="45720" numCol="1" spcCol="0" rtlCol="0" fromWordArt="0" anchor="ctr" anchorCtr="0" forceAA="0" compatLnSpc="1">
+                        <a:prstTxWarp prst="textNoShape">
+                          <a:avLst/>
+                        </a:prstTxWarp>
+                        <a:noAutofit/>
+                      </wps:bodyPr>
+                    </wps:wsp>
+                  </a:graphicData>
+                </a:graphic>
+                <wp14:sizeRelV relativeFrom="margin">
+                  <wp14:pctHeight>0</wp14:pctHeight>
+                </wp14:sizeRelV>
+              </wp:anchor>
+            </w:drawing>
+          </mc:Choice>
+          <mc:Fallback>
+            <w:pict>
+              <v:rect w14:anchorId="613BDE60" id="Rectangle 1" o:spid="_x0000_s1026" style="position:absolute;margin-left:-2.3pt;margin-top:6.9pt;width:456.75pt;height:279.95pt;z-index:251659264;visibility:visible;mso-wrap-style:square;mso-height-percent:0;mso-wrap-distance-left:9pt;mso-wrap-distance-top:0;mso-wrap-distance-right:9pt;mso-wrap-distance-bottom:0;mso-position-horizontal:absolute;mso-position-horizontal-relative:text;mso-position-vertical:absolute;mso-position-vertical-relative:text;mso-height-percent:0;mso-height-relative:margin;v-text-anchor:middle" o:gfxdata="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" fillcolor="#aaa [3030]" strokecolor="#a5a5a5 [3206]" strokeweight=".5pt">
+                <v:fill color2="#a3a3a3 [3174]" rotate="t" colors="0 #afafaf;.5 #a5a5a5;1 #929292" focus="100%" type="gradient">
+                  <o:fill v:ext="view" type="gradientUnscaled"/>
+                </v:fill>
+              </v:rect>
+            </w:pict>
+          </mc:Fallback>
+        </mc:AlternateContent>
+      </w:r>
+      <w:r>
+        <w:rPr>
+          <w:noProof/>
+        </w:rPr>
+        <mc:AlternateContent>
+          <mc:Choice Requires="wps">
+            <w:drawing>
+              <wp:anchor distT="0" distB="0" distL="114300" distR="114300" simplePos="0" relativeHeight="251667456" behindDoc="0" locked="0" layoutInCell="1" allowOverlap="1" wp14:anchorId="43A9788F" wp14:editId="0CE21373">
+                <wp:simplePos x="0" y="0"/>
+                <wp:positionH relativeFrom="column">
+                  <wp:posOffset>5236210</wp:posOffset>
+                </wp:positionH>
+                <wp:positionV relativeFrom="paragraph">
+                  <wp:posOffset>155880</wp:posOffset>
+                </wp:positionV>
+                <wp:extent cx="234087" cy="182880"/>
+                <wp:effectExtent l="0" t="0" r="0" b="0"/>
+                <wp:wrapNone/>
+                <wp:docPr id="8" name="Equals 8"/>
+                <wp:cNvGraphicFramePr/>
+                <a:graphic xmlns:a="http://schemas.openxmlformats.org/drawingml/2006/main">
+                  <a:graphicData uri="http://schemas.microsoft.com/office/word/2010/wordprocessingShape">
+                    <wps:wsp>
+                      <wps:cNvSpPr/>
+                      <wps:spPr>
+                        <a:xfrm>
+                          <a:off x="0" y="0"/>
+                          <a:ext cx="234087" cy="182880"/>
+                        </a:xfrm>
+                        <a:prstGeom prst="mathEqual">
+                          <a:avLst/>
+                        </a:prstGeom>
+                      </wps:spPr>
+                      <wps:style>
+                        <a:lnRef idx="2">
+                          <a:schemeClr val="accent1">
+                            <a:shade val="50000"/>
+                          </a:schemeClr>
+                        </a:lnRef>
+                        <a:fillRef idx="1">
+                          <a:schemeClr val="accent1"/>
+                        </a:fillRef>
+                        <a:effectRef idx="0">
+                          <a:schemeClr val="accent1"/>
+                        </a:effectRef>
+                        <a:fontRef idx="minor">
+                          <a:schemeClr val="lt1"/>
+                        </a:fontRef>
+                      </wps:style>
+                      <wps:bodyPr rot="0" spcFirstLastPara="0" vertOverflow="overflow" horzOverflow="overflow" vert="horz" wrap="square" lIns="91440" tIns="45720" rIns="91440" bIns="45720" numCol="1" spcCol="0" rtlCol="0" fromWordArt="0" anchor="ctr" anchorCtr="0" forceAA="0" compatLnSpc="1">
+                        <a:prstTxWarp prst="textNoShape">
+                          <a:avLst/>
+                        </a:prstTxWarp>
+                        <a:noAutofit/>
+                      </wps:bodyPr>
+                    </wps:wsp>
+                  </a:graphicData>
+                </a:graphic>
+              </wp:anchor>
+            </w:drawing>
+          </mc:Choice>
+          <mc:Fallback>
+            <w:pict>
+              <v:shape w14:anchorId="0C60B641" id="Equals 8" o:spid="_x0000_s1026" style="position:absolute;margin-left:412.3pt;margin-top:12.25pt;width:18.45pt;height:14.4pt;z-index:251667456;visibility:visible;mso-wrap-style:square;mso-wrap-distance-left:9pt;mso-wrap-distance-top:0;mso-wrap-distance-right:9pt;mso-wrap-distance-bottom:0;mso-position-horizontal:absolute;mso-position-horizontal-relative:text;mso-position-vertical:absolute;mso-position-vertical-relative:text;v-text-anchor:middle" coordsize="234087,182880" o:gfxdata="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" path="m31028,37673r172031,l203059,80687r-172031,l31028,37673xm31028,102193r172031,l203059,145207r-172031,l31028,102193xe" fillcolor="#4472c4 [3204]" strokecolor="#1f3763 [1604]" strokeweight="1pt">
+                <v:stroke joinstyle="miter"/>
+                <v:path arrowok="t" o:connecttype="custom" o:connectlocs="31028,37673;203059,37673;203059,80687;31028,80687;31028,37673;31028,102193;203059,102193;203059,145207;31028,145207;31028,102193" o:connectangles="0,0,0,0,0,0,0,0,0,0"/>
+              </v:shape>
+            </w:pict>
+          </mc:Fallback>
+        </mc:AlternateContent>
+      </w:r>
+      <w:r>
+        <w:rPr>
+          <w:noProof/>
+        </w:rPr>
+        <mc:AlternateContent>
+          <mc:Choice Requires="wps">
+            <w:drawing>
+              <wp:anchor distT="0" distB="0" distL="114300" distR="114300" simplePos="0" relativeHeight="251665408" behindDoc="0" locked="0" layoutInCell="1" allowOverlap="1" wp14:anchorId="2887607D" wp14:editId="5D624AB8">
+                <wp:simplePos x="0" y="0"/>
+                <wp:positionH relativeFrom="column">
+                  <wp:posOffset>5237277</wp:posOffset>
+                </wp:positionH>
+                <wp:positionV relativeFrom="paragraph">
+                  <wp:posOffset>87529</wp:posOffset>
+                </wp:positionV>
+                <wp:extent cx="234087" cy="182880"/>
+                <wp:effectExtent l="0" t="0" r="0" b="0"/>
+                <wp:wrapNone/>
+                <wp:docPr id="6" name="Equals 6"/>
+                <wp:cNvGraphicFramePr/>
+                <a:graphic xmlns:a="http://schemas.openxmlformats.org/drawingml/2006/main">
+                  <a:graphicData uri="http://schemas.microsoft.com/office/word/2010/wordprocessingShape">
+                    <wps:wsp>
+                      <wps:cNvSpPr/>
+                      <wps:spPr>
+                        <a:xfrm>
+                          <a:off x="0" y="0"/>
+                          <a:ext cx="234087" cy="182880"/>
+                        </a:xfrm>
+                        <a:prstGeom prst="mathEqual">
+                          <a:avLst/>
+                        </a:prstGeom>
+                      </wps:spPr>
+                      <wps:style>
+                        <a:lnRef idx="2">
+                          <a:schemeClr val="accent1">
+                            <a:shade val="50000"/>
+                          </a:schemeClr>
+                        </a:lnRef>
+                        <a:fillRef idx="1">
+                          <a:schemeClr val="accent1"/>
+                        </a:fillRef>
+                        <a:effectRef idx="0">
+                          <a:schemeClr val="accent1"/>
+                        </a:effectRef>
+                        <a:fontRef idx="minor">
+                          <a:schemeClr val="lt1"/>
+                        </a:fontRef>
+                      </wps:style>
+                      <wps:bodyPr rot="0" spcFirstLastPara="0" vertOverflow="overflow" horzOverflow="overflow" vert="horz" wrap="square" lIns="91440" tIns="45720" rIns="91440" bIns="45720" numCol="1" spcCol="0" rtlCol="0" fromWordArt="0" anchor="ctr" anchorCtr="0" forceAA="0" compatLnSpc="1">
+                        <a:prstTxWarp prst="textNoShape">
+                          <a:avLst/>
+                        </a:prstTxWarp>
+                        <a:noAutofit/>
+                      </wps:bodyPr>
+                    </wps:wsp>
+                  </a:graphicData>
+                </a:graphic>
+              </wp:anchor>
+            </w:drawing>
+          </mc:Choice>
+          <mc:Fallback>
+            <w:pict>
+              <v:shape w14:anchorId="31530CEB" id="Equals 6" o:spid="_x0000_s1026" style="position:absolute;margin-left:412.4pt;margin-top:6.9pt;width:18.45pt;height:14.4pt;z-index:251665408;visibility:visible;mso-wrap-style:square;mso-wrap-distance-left:9pt;mso-wrap-distance-top:0;mso-wrap-distance-right:9pt;mso-wrap-distance-bottom:0;mso-position-horizontal:absolute;mso-position-horizontal-relative:text;mso-position-vertical:absolute;mso-position-vertical-relative:text;v-text-anchor:middle" coordsize="234087,182880" o:gfxdata="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" path="m31028,37673r172031,l203059,80687r-172031,l31028,37673xm31028,102193r172031,l203059,145207r-172031,l31028,102193xe" fillcolor="#4472c4 [3204]" strokecolor="#1f3763 [1604]" strokeweight="1pt">
+                <v:stroke joinstyle="miter"/>
+                <v:path arrowok="t" o:connecttype="custom" o:connectlocs="31028,37673;203059,37673;203059,80687;31028,80687;31028,37673;31028,102193;203059,102193;203059,145207;31028,145207;31028,102193" o:connectangles="0,0,0,0,0,0,0,0,0,0"/>
+              </v:shape>
+            </w:pict>
+          </mc:Fallback>
+        </mc:AlternateContent>
+      </w:r>
+      <w:r>
+        <w:rPr>
+          <w:noProof/>
+        </w:rPr>
+        <mc:AlternateContent>
+          <mc:Choice Requires="wps">
+            <w:drawing>
+              <wp:anchor distT="0" distB="0" distL="114300" distR="114300" simplePos="0" relativeHeight="251660288" behindDoc="0" locked="0" layoutInCell="1" allowOverlap="1" wp14:anchorId="0E8695BF" wp14:editId="641EB4CE">
                 <wp:simplePos x="0" y="0"/>
                 <wp:positionH relativeFrom="column">
                   <wp:posOffset>-29261</wp:posOffset>
@@ -229,9 +543,6 @@
                       <wps:txbx>
                         <w:txbxContent>
                           <w:p>
-                            <w:pPr>
-                              <w:jc w:val="center"/>
-                            </w:pPr>
                             <w:r>
                               <w:t>Nav Bar</w:t>
                             </w:r>
@@ -252,92 +563,19 @@
           </mc:Choice>
           <mc:Fallback>
             <w:pict>
-              <v:rect w14:anchorId="0E8695BF" id="Rectangle 2" o:spid="_x0000_s1026" style="position:absolute;margin-left:-2.3pt;margin-top:6.7pt;width:456.75pt;height:19pt;z-index:251660288;visibility:visible;mso-wrap-style:square;mso-wrap-distance-left:9pt;mso-wrap-distance-top:0;mso-wrap-distance-right:9pt;mso-wrap-distance-bottom:0;mso-position-horizontal:absolute;mso-position-horizontal-relative:text;mso-position-vertical:absolute;mso-position-vertical-relative:text;v-text-anchor:middle" o:gfxdata="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" fillcolor="#f3a875 [2165]" strokecolor="#ed7d31 [3205]" strokeweight=".5pt">
+              <v:rect w14:anchorId="0E8695BF" id="Rectangle 2" o:spid="_x0000_s1027" style="position:absolute;margin-left:-2.3pt;margin-top:6.7pt;width:456.75pt;height:19pt;z-index:251660288;visibility:visible;mso-wrap-style:square;mso-wrap-distance-left:9pt;mso-wrap-distance-top:0;mso-wrap-distance-right:9pt;mso-wrap-distance-bottom:0;mso-position-horizontal:absolute;mso-position-horizontal-relative:text;mso-position-vertical:absolute;mso-position-vertical-relative:text;v-text-anchor:middle" o:gfxdata="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" fillcolor="#f3a875 [2165]" strokecolor="#ed7d31 [3205]" strokeweight=".5pt">
                 <v:fill color2="#f09558 [2613]" rotate="t" colors="0 #f7bda4;.5 #f5b195;1 #f8a581" focus="100%" type="gradient">
                   <o:fill v:ext="view" type="gradientUnscaled"/>
                 </v:fill>
                 <v:textbox>
                   <w:txbxContent>
                     <w:p>
-                      <w:pPr>
-                        <w:jc w:val="center"/>
-                      </w:pPr>
                       <w:r>
                         <w:t>Nav Bar</w:t>
                       </w:r>
                     </w:p>
                   </w:txbxContent>
                 </v:textbox>
-              </v:rect>
-            </w:pict>
-          </mc:Fallback>
-        </mc:AlternateContent>
-      </w:r>
-      <w:r>
-        <w:rPr>
-          <w:noProof/>
-        </w:rPr>
-        <mc:AlternateContent>
-          <mc:Choice Requires="wps">
-            <w:drawing>
-              <wp:anchor distT="0" distB="0" distL="114300" distR="114300" simplePos="0" relativeHeight="251659264" behindDoc="0" locked="0" layoutInCell="1" allowOverlap="1" wp14:anchorId="633B7085" wp14:editId="72622221">
-                <wp:simplePos x="0" y="0"/>
-                <wp:positionH relativeFrom="column">
-                  <wp:posOffset>-29261</wp:posOffset>
-                </wp:positionH>
-                <wp:positionV relativeFrom="paragraph">
-                  <wp:posOffset>85319</wp:posOffset>
-                </wp:positionV>
-                <wp:extent cx="5800954" cy="3511296"/>
-                <wp:effectExtent l="0" t="0" r="28575" b="13335"/>
-                <wp:wrapNone/>
-                <wp:docPr id="1" name="Rectangle 1"/>
-                <wp:cNvGraphicFramePr/>
-                <a:graphic xmlns:a="http://schemas.openxmlformats.org/drawingml/2006/main">
-                  <a:graphicData uri="http://schemas.microsoft.com/office/word/2010/wordprocessingShape">
-                    <wps:wsp>
-                      <wps:cNvSpPr/>
-                      <wps:spPr>
-                        <a:xfrm>
-                          <a:off x="0" y="0"/>
-                          <a:ext cx="5800954" cy="3511296"/>
-                        </a:xfrm>
-                        <a:prstGeom prst="rect">
-                          <a:avLst/>
-                        </a:prstGeom>
-                      </wps:spPr>
-                      <wps:style>
-                        <a:lnRef idx="1">
-                          <a:schemeClr val="accent3"/>
-                        </a:lnRef>
-                        <a:fillRef idx="3">
-                          <a:schemeClr val="accent3"/>
-                        </a:fillRef>
-                        <a:effectRef idx="2">
-                          <a:schemeClr val="accent3"/>
-                        </a:effectRef>
-                        <a:fontRef idx="minor">
-                          <a:schemeClr val="lt1"/>
-                        </a:fontRef>
-                      </wps:style>
-                      <wps:bodyPr rot="0" spcFirstLastPara="0" vertOverflow="overflow" horzOverflow="overflow" vert="horz" wrap="square" lIns="91440" tIns="45720" rIns="91440" bIns="45720" numCol="1" spcCol="0" rtlCol="0" fromWordArt="0" anchor="ctr" anchorCtr="0" forceAA="0" compatLnSpc="1">
-                        <a:prstTxWarp prst="textNoShape">
-                          <a:avLst/>
-                        </a:prstTxWarp>
-                        <a:noAutofit/>
-                      </wps:bodyPr>
-                    </wps:wsp>
-                  </a:graphicData>
-                </a:graphic>
-              </wp:anchor>
-            </w:drawing>
-          </mc:Choice>
-          <mc:Fallback>
-            <w:pict>
-              <v:rect w14:anchorId="79781D58" id="Rectangle 1" o:spid="_x0000_s1026" style="position:absolute;margin-left:-2.3pt;margin-top:6.7pt;width:456.75pt;height:276.5pt;z-index:251659264;visibility:visible;mso-wrap-style:square;mso-wrap-distance-left:9pt;mso-wrap-distance-top:0;mso-wrap-distance-right:9pt;mso-wrap-distance-bottom:0;mso-position-horizontal:absolute;mso-position-horizontal-relative:text;mso-position-vertical:absolute;mso-position-vertical-relative:text;v-text-anchor:middle" o:gfxdata="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" fillcolor="#aaa [3030]" strokecolor="#a5a5a5 [3206]" strokeweight=".5pt">
-                <v:fill color2="#a3a3a3 [3174]" rotate="t" colors="0 #afafaf;.5 #a5a5a5;1 #929292" focus="100%" type="gradient">
-                  <o:fill v:ext="view" type="gradientUnscaled"/>
-                </v:fill>
               </v:rect>
             </w:pict>
           </mc:Fallback>
@@ -423,7 +661,7 @@
           </mc:Choice>
           <mc:Fallback>
             <w:pict>
-              <v:rect w14:anchorId="06C0642C" id="Rectangle 3" o:spid="_x0000_s1027" style="position:absolute;margin-left:-2.3pt;margin-top:3.25pt;width:456.75pt;height:79.5pt;z-index:251661312;visibility:visible;mso-wrap-style:square;mso-height-percent:0;mso-wrap-distance-left:9pt;mso-wrap-distance-top:0;mso-wrap-distance-right:9pt;mso-wrap-distance-bottom:0;mso-position-horizontal:absolute;mso-position-horizontal-relative:text;mso-position-vertical:absolute;mso-position-vertical-relative:text;mso-height-percent:0;mso-height-relative:margin;v-text-anchor:middle" o:gfxdata="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" fillcolor="#70ad47 [3209]" strokecolor="#375623 [1609]" strokeweight="1pt">
+              <v:rect w14:anchorId="06C0642C" id="Rectangle 3" o:spid="_x0000_s1028" style="position:absolute;margin-left:-2.3pt;margin-top:3.25pt;width:456.75pt;height:79.5pt;z-index:251661312;visibility:visible;mso-wrap-style:square;mso-height-percent:0;mso-wrap-distance-left:9pt;mso-wrap-distance-top:0;mso-wrap-distance-right:9pt;mso-wrap-distance-bottom:0;mso-position-horizontal:absolute;mso-position-horizontal-relative:text;mso-position-vertical:absolute;mso-position-vertical-relative:text;mso-height-percent:0;mso-height-relative:margin;v-text-anchor:middle" o:gfxdata="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" fillcolor="#70ad47 [3209]" strokecolor="#375623 [1609]" strokeweight="1pt">
                 <v:textbox>
                   <w:txbxContent>
                     <w:p>
@@ -538,7 +776,7 @@
           </mc:Choice>
           <mc:Fallback>
             <w:pict>
-              <v:rect w14:anchorId="613F6A30" id="Rectangle 5" o:spid="_x0000_s1028" style="position:absolute;margin-left:233.15pt;margin-top:81.4pt;width:197.55pt;height:139.95pt;z-index:251664384;visibility:visible;mso-wrap-style:square;mso-wrap-distance-left:9pt;mso-wrap-distance-top:0;mso-wrap-distance-right:9pt;mso-wrap-distance-bottom:0;mso-position-horizontal:absolute;mso-position-horizontal-relative:text;mso-position-vertical:absolute;mso-position-vertical-relative:text;v-text-anchor:middle" o:gfxdata="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" fillcolor="white [3201]" strokecolor="#70ad47 [3209]" strokeweight="1pt">
+              <v:rect w14:anchorId="613F6A30" id="Rectangle 5" o:spid="_x0000_s1029" style="position:absolute;margin-left:233.15pt;margin-top:81.4pt;width:197.55pt;height:139.95pt;z-index:251664384;visibility:visible;mso-wrap-style:square;mso-wrap-distance-left:9pt;mso-wrap-distance-top:0;mso-wrap-distance-right:9pt;mso-wrap-distance-bottom:0;mso-position-horizontal:absolute;mso-position-horizontal-relative:text;mso-position-vertical:absolute;mso-position-vertical-relative:text;v-text-anchor:middle" o:gfxdata="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" fillcolor="white [3201]" strokecolor="#70ad47 [3209]" strokeweight="1pt">
                 <v:textbox>
                   <w:txbxContent>
                     <w:p>
@@ -666,7 +904,7 @@
           </mc:Choice>
           <mc:Fallback>
             <w:pict>
-              <v:rect w14:anchorId="5E82AA07" id="Rectangle 4" o:spid="_x0000_s1029" style="position:absolute;margin-left:23.6pt;margin-top:13.75pt;width:194.1pt;height:139.95pt;z-index:251662336;visibility:visible;mso-wrap-style:square;mso-width-percent:0;mso-wrap-distance-left:9pt;mso-wrap-distance-top:0;mso-wrap-distance-right:9pt;mso-wrap-distance-bottom:0;mso-position-horizontal:absolute;mso-position-horizontal-relative:text;mso-position-vertical:absolute;mso-position-vertical-relative:text;mso-width-percent:0;mso-width-relative:margin;v-text-anchor:middle" o:gfxdata="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" fillcolor="white [3201]" strokecolor="#ed7d31 [3205]" strokeweight="1pt">
+              <v:rect w14:anchorId="5E82AA07" id="Rectangle 4" o:spid="_x0000_s1030" style="position:absolute;margin-left:23.6pt;margin-top:13.75pt;width:194.1pt;height:139.95pt;z-index:251662336;visibility:visible;mso-wrap-style:square;mso-width-percent:0;mso-wrap-distance-left:9pt;mso-wrap-distance-top:0;mso-wrap-distance-right:9pt;mso-wrap-distance-bottom:0;mso-position-horizontal:absolute;mso-position-horizontal-relative:text;mso-position-vertical:absolute;mso-position-vertical-relative:text;mso-width-percent:0;mso-width-relative:margin;v-text-anchor:middle" o:gfxdata="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" fillcolor="white [3201]" strokecolor="#ed7d31 [3205]" strokeweight="1pt">
                 <v:textbox>
                   <w:txbxContent>
                     <w:p>
@@ -697,9 +935,218 @@
     <w:p/>
     <w:p/>
     <w:p/>
+    <w:p>
+      <w:r>
+        <w:rPr>
+          <w:noProof/>
+        </w:rPr>
+        <mc:AlternateContent>
+          <mc:Choice Requires="wps">
+            <w:drawing>
+              <wp:anchor distT="0" distB="0" distL="114300" distR="114300" simplePos="0" relativeHeight="251671552" behindDoc="0" locked="0" layoutInCell="1" allowOverlap="1" wp14:anchorId="5BC65A04" wp14:editId="4B32C7C1">
+                <wp:simplePos x="0" y="0"/>
+                <wp:positionH relativeFrom="column">
+                  <wp:posOffset>1587398</wp:posOffset>
+                </wp:positionH>
+                <wp:positionV relativeFrom="paragraph">
+                  <wp:posOffset>172415</wp:posOffset>
+                </wp:positionV>
+                <wp:extent cx="972643" cy="256032"/>
+                <wp:effectExtent l="0" t="0" r="18415" b="10795"/>
+                <wp:wrapNone/>
+                <wp:docPr id="11" name="Rectangle 11"/>
+                <wp:cNvGraphicFramePr/>
+                <a:graphic xmlns:a="http://schemas.openxmlformats.org/drawingml/2006/main">
+                  <a:graphicData uri="http://schemas.microsoft.com/office/word/2010/wordprocessingShape">
+                    <wps:wsp>
+                      <wps:cNvSpPr/>
+                      <wps:spPr>
+                        <a:xfrm>
+                          <a:off x="0" y="0"/>
+                          <a:ext cx="972643" cy="256032"/>
+                        </a:xfrm>
+                        <a:prstGeom prst="rect">
+                          <a:avLst/>
+                        </a:prstGeom>
+                      </wps:spPr>
+                      <wps:style>
+                        <a:lnRef idx="2">
+                          <a:schemeClr val="accent1">
+                            <a:shade val="50000"/>
+                          </a:schemeClr>
+                        </a:lnRef>
+                        <a:fillRef idx="1">
+                          <a:schemeClr val="accent1"/>
+                        </a:fillRef>
+                        <a:effectRef idx="0">
+                          <a:schemeClr val="accent1"/>
+                        </a:effectRef>
+                        <a:fontRef idx="minor">
+                          <a:schemeClr val="lt1"/>
+                        </a:fontRef>
+                      </wps:style>
+                      <wps:txbx>
+                        <w:txbxContent>
+                          <w:p>
+                            <w:pPr>
+                              <w:jc w:val="center"/>
+                            </w:pPr>
+                            <w:r>
+                              <w:t>Clear</w:t>
+                            </w:r>
+                          </w:p>
+                        </w:txbxContent>
+                      </wps:txbx>
+                      <wps:bodyPr rot="0" spcFirstLastPara="0" vertOverflow="overflow" horzOverflow="overflow" vert="horz" wrap="square" lIns="91440" tIns="45720" rIns="91440" bIns="45720" numCol="1" spcCol="0" rtlCol="0" fromWordArt="0" anchor="ctr" anchorCtr="0" forceAA="0" compatLnSpc="1">
+                        <a:prstTxWarp prst="textNoShape">
+                          <a:avLst/>
+                        </a:prstTxWarp>
+                        <a:noAutofit/>
+                      </wps:bodyPr>
+                    </wps:wsp>
+                  </a:graphicData>
+                </a:graphic>
+                <wp14:sizeRelH relativeFrom="margin">
+                  <wp14:pctWidth>0</wp14:pctWidth>
+                </wp14:sizeRelH>
+                <wp14:sizeRelV relativeFrom="margin">
+                  <wp14:pctHeight>0</wp14:pctHeight>
+                </wp14:sizeRelV>
+              </wp:anchor>
+            </w:drawing>
+          </mc:Choice>
+          <mc:Fallback>
+            <w:pict>
+              <v:rect w14:anchorId="5BC65A04" id="Rectangle 11" o:spid="_x0000_s1031" style="position:absolute;margin-left:125pt;margin-top:13.6pt;width:76.6pt;height:20.15pt;z-index:251671552;visibility:visible;mso-wrap-style:square;mso-width-percent:0;mso-height-percent:0;mso-wrap-distance-left:9pt;mso-wrap-distance-top:0;mso-wrap-distance-right:9pt;mso-wrap-distance-bottom:0;mso-position-horizontal:absolute;mso-position-horizontal-relative:text;mso-position-vertical:absolute;mso-position-vertical-relative:text;mso-width-percent:0;mso-height-percent:0;mso-width-relative:margin;mso-height-relative:margin;v-text-anchor:middle" o:gfxdata="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" fillcolor="#4472c4 [3204]" strokecolor="#1f3763 [1604]" strokeweight="1pt">
+                <v:textbox>
+                  <w:txbxContent>
+                    <w:p>
+                      <w:pPr>
+                        <w:jc w:val="center"/>
+                      </w:pPr>
+                      <w:r>
+                        <w:t>Clear</w:t>
+                      </w:r>
+                    </w:p>
+                  </w:txbxContent>
+                </v:textbox>
+              </v:rect>
+            </w:pict>
+          </mc:Fallback>
+        </mc:AlternateContent>
+      </w:r>
+      <w:r>
+        <w:rPr>
+          <w:noProof/>
+        </w:rPr>
+        <mc:AlternateContent>
+          <mc:Choice Requires="wps">
+            <w:drawing>
+              <wp:anchor distT="0" distB="0" distL="114300" distR="114300" simplePos="0" relativeHeight="251668480" behindDoc="0" locked="0" layoutInCell="1" allowOverlap="1" wp14:anchorId="3C1EBE48" wp14:editId="3500F45D">
+                <wp:simplePos x="0" y="0"/>
+                <wp:positionH relativeFrom="column">
+                  <wp:posOffset>460375</wp:posOffset>
+                </wp:positionH>
+                <wp:positionV relativeFrom="paragraph">
+                  <wp:posOffset>179527</wp:posOffset>
+                </wp:positionV>
+                <wp:extent cx="1024128" cy="248717"/>
+                <wp:effectExtent l="0" t="0" r="24130" b="18415"/>
+                <wp:wrapNone/>
+                <wp:docPr id="9" name="Rectangle 9"/>
+                <wp:cNvGraphicFramePr/>
+                <a:graphic xmlns:a="http://schemas.openxmlformats.org/drawingml/2006/main">
+                  <a:graphicData uri="http://schemas.microsoft.com/office/word/2010/wordprocessingShape">
+                    <wps:wsp>
+                      <wps:cNvSpPr/>
+                      <wps:spPr>
+                        <a:xfrm>
+                          <a:off x="0" y="0"/>
+                          <a:ext cx="1024128" cy="248717"/>
+                        </a:xfrm>
+                        <a:prstGeom prst="rect">
+                          <a:avLst/>
+                        </a:prstGeom>
+                      </wps:spPr>
+                      <wps:style>
+                        <a:lnRef idx="2">
+                          <a:schemeClr val="accent1">
+                            <a:shade val="50000"/>
+                          </a:schemeClr>
+                        </a:lnRef>
+                        <a:fillRef idx="1">
+                          <a:schemeClr val="accent1"/>
+                        </a:fillRef>
+                        <a:effectRef idx="0">
+                          <a:schemeClr val="accent1"/>
+                        </a:effectRef>
+                        <a:fontRef idx="minor">
+                          <a:schemeClr val="lt1"/>
+                        </a:fontRef>
+                      </wps:style>
+                      <wps:txbx>
+                        <w:txbxContent>
+                          <w:p>
+                            <w:pPr>
+                              <w:jc w:val="center"/>
+                            </w:pPr>
+                            <w:r>
+                              <w:t>Submit</w:t>
+                            </w:r>
+                          </w:p>
+                        </w:txbxContent>
+                      </wps:txbx>
+                      <wps:bodyPr rot="0" spcFirstLastPara="0" vertOverflow="overflow" horzOverflow="overflow" vert="horz" wrap="square" lIns="91440" tIns="45720" rIns="91440" bIns="45720" numCol="1" spcCol="0" rtlCol="0" fromWordArt="0" anchor="ctr" anchorCtr="0" forceAA="0" compatLnSpc="1">
+                        <a:prstTxWarp prst="textNoShape">
+                          <a:avLst/>
+                        </a:prstTxWarp>
+                        <a:noAutofit/>
+                      </wps:bodyPr>
+                    </wps:wsp>
+                  </a:graphicData>
+                </a:graphic>
+                <wp14:sizeRelH relativeFrom="margin">
+                  <wp14:pctWidth>0</wp14:pctWidth>
+                </wp14:sizeRelH>
+                <wp14:sizeRelV relativeFrom="margin">
+                  <wp14:pctHeight>0</wp14:pctHeight>
+                </wp14:sizeRelV>
+              </wp:anchor>
+            </w:drawing>
+          </mc:Choice>
+          <mc:Fallback>
+            <w:pict>
+              <v:rect w14:anchorId="3C1EBE48" id="Rectangle 9" o:spid="_x0000_s1032" style="position:absolute;margin-left:36.25pt;margin-top:14.15pt;width:80.65pt;height:19.6pt;z-index:251668480;visibility:visible;mso-wrap-style:square;mso-width-percent:0;mso-height-percent:0;mso-wrap-distance-left:9pt;mso-wrap-distance-top:0;mso-wrap-distance-right:9pt;mso-wrap-distance-bottom:0;mso-position-horizontal:absolute;mso-position-horizontal-relative:text;mso-position-vertical:absolute;mso-position-vertical-relative:text;mso-width-percent:0;mso-height-percent:0;mso-width-relative:margin;mso-height-relative:margin;v-text-anchor:middle" o:gfxdata="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" fillcolor="#4472c4 [3204]" strokecolor="#1f3763 [1604]" strokeweight="1pt">
+                <v:textbox>
+                  <w:txbxContent>
+                    <w:p>
+                      <w:pPr>
+                        <w:jc w:val="center"/>
+                      </w:pPr>
+                      <w:r>
+                        <w:t>Submit</w:t>
+                      </w:r>
+                    </w:p>
+                  </w:txbxContent>
+                </v:textbox>
+              </v:rect>
+            </w:pict>
+          </mc:Fallback>
+        </mc:AlternateContent>
+      </w:r>
+    </w:p>
     <w:p/>
     <w:p/>
-    <w:p/>
+    <w:p>
+      <w:pPr>
+        <w:pStyle w:val="ListParagraph"/>
+      </w:pPr>
+    </w:p>
+    <w:p>
+      <w:pPr>
+        <w:pStyle w:val="ListParagraph"/>
+      </w:pPr>
+    </w:p>
     <w:p>
       <w:pPr>
         <w:pStyle w:val="ListParagraph"/>
@@ -873,7 +1320,11 @@
     </w:p>
     <w:p>
       <w:r>
-        <w:t>Recognize the number and operator at the same time (input the whole equation instead of just single digits), model will predict what number and operator are input, then do the math. For example, user input 2 + 2 (handwritten), then the machine will interpret the number/ operator, then compute the result.</w:t>
+        <w:t xml:space="preserve">Recognize the number and operator at the same time (input the whole equation instead of just single digits), model will predict what number and operator are input, then do the math. For example, user </w:t>
+      </w:r>
+      <w:r>
+        <w:lastRenderedPageBreak/>
+        <w:t>input 2 + 2 (handwritten), then the machine will interpret the number/ operator, then compute the result.</w:t>
       </w:r>
     </w:p>
     <w:p>
@@ -888,7 +1339,6 @@
           <w:b/>
           <w:bCs/>
         </w:rPr>
-        <w:lastRenderedPageBreak/>
         <w:t xml:space="preserve">Project </w:t>
       </w:r>
       <w:proofErr w:type="spellStart"/>
@@ -906,6 +1356,32 @@
           <w:bCs/>
         </w:rPr>
         <w:t>:</w:t>
+      </w:r>
+    </w:p>
+    <w:p>
+      <w:pPr>
+        <w:pStyle w:val="ListParagraph"/>
+        <w:numPr>
+          <w:ilvl w:val="0"/>
+          <w:numId w:val="4"/>
+        </w:numPr>
+        <w:rPr>
+          <w:highlight w:val="yellow"/>
+        </w:rPr>
+      </w:pPr>
+      <w:r>
+        <w:rPr>
+          <w:highlight w:val="yellow"/>
+        </w:rPr>
+        <w:t xml:space="preserve">First </w:t>
+      </w:r>
+      <w:bookmarkStart w:id="0" w:name="_GoBack"/>
+      <w:bookmarkEnd w:id="0"/>
+      <w:r>
+        <w:rPr>
+          <w:highlight w:val="yellow"/>
+        </w:rPr>
+        <w:t>Meeting: 07-13-2020</w:t>
       </w:r>
     </w:p>
     <w:p>
@@ -929,7 +1405,25 @@
         <w:rPr>
           <w:color w:val="FF0000"/>
         </w:rPr>
-        <w:t>-- Henry</w:t>
+        <w:t>–</w:t>
+      </w:r>
+      <w:r>
+        <w:rPr>
+          <w:color w:val="FF0000"/>
+        </w:rPr>
+        <w:t xml:space="preserve"> Henry</w:t>
+      </w:r>
+      <w:r>
+        <w:rPr>
+          <w:color w:val="FF0000"/>
+        </w:rPr>
+        <w:t xml:space="preserve"> -- </w:t>
+      </w:r>
+      <w:r>
+        <w:rPr>
+          <w:color w:val="00B050"/>
+        </w:rPr>
+        <w:t>DONE</w:t>
       </w:r>
     </w:p>
     <w:p>
@@ -941,13 +1435,37 @@
         </w:numPr>
       </w:pPr>
       <w:r>
-        <w:t xml:space="preserve">Flask App: have REST API: </w:t>
-      </w:r>
-      <w:r>
-        <w:t>rendering</w:t>
-      </w:r>
-      <w:r>
-        <w:t xml:space="preserve"> html, </w:t>
+        <w:t>Flask App: have REST API</w:t>
+      </w:r>
+      <w:r>
+        <w:t xml:space="preserve"> </w:t>
+      </w:r>
+      <w:r>
+        <w:rPr>
+          <w:color w:val="FF0000"/>
+        </w:rPr>
+        <w:t>–</w:t>
+      </w:r>
+      <w:r>
+        <w:rPr>
+          <w:color w:val="FF0000"/>
+        </w:rPr>
+        <w:t>Gini</w:t>
+      </w:r>
+    </w:p>
+    <w:p>
+      <w:pPr>
+        <w:pStyle w:val="ListParagraph"/>
+        <w:numPr>
+          <w:ilvl w:val="1"/>
+          <w:numId w:val="3"/>
+        </w:numPr>
+        <w:rPr>
+          <w:color w:val="00B050"/>
+        </w:rPr>
+      </w:pPr>
+      <w:r>
+        <w:t xml:space="preserve">rendering html, </w:t>
       </w:r>
       <w:proofErr w:type="spellStart"/>
       <w:r>
@@ -963,19 +1481,45 @@
       </w:r>
       <w:proofErr w:type="spellEnd"/>
       <w:r>
-        <w:t xml:space="preserve">, </w:t>
-      </w:r>
-      <w:r>
-        <w:t>2-way communication (server-client)</w:t>
-      </w:r>
-      <w:r>
         <w:t xml:space="preserve"> </w:t>
       </w:r>
       <w:r>
         <w:rPr>
-          <w:color w:val="FF0000"/>
-        </w:rPr>
-        <w:t>--Gini</w:t>
+          <w:color w:val="00B050"/>
+        </w:rPr>
+        <w:t>-- DONE</w:t>
+      </w:r>
+    </w:p>
+    <w:p>
+      <w:pPr>
+        <w:pStyle w:val="ListParagraph"/>
+        <w:numPr>
+          <w:ilvl w:val="1"/>
+          <w:numId w:val="3"/>
+        </w:numPr>
+      </w:pPr>
+      <w:r>
+        <w:t xml:space="preserve">2-way communication (server-client) </w:t>
+      </w:r>
+      <w:r>
+        <w:rPr>
+          <w:color w:val="FF0000"/>
+        </w:rPr>
+        <w:t xml:space="preserve">-- still waiting on </w:t>
+      </w:r>
+      <w:proofErr w:type="spellStart"/>
+      <w:r>
+        <w:rPr>
+          <w:color w:val="FF0000"/>
+        </w:rPr>
+        <w:t>Panarat</w:t>
+      </w:r>
+      <w:proofErr w:type="spellEnd"/>
+      <w:r>
+        <w:rPr>
+          <w:color w:val="FF0000"/>
+        </w:rPr>
+        <w:t xml:space="preserve"> Codes</w:t>
       </w:r>
     </w:p>
     <w:p>
@@ -1066,7 +1610,13 @@
         <w:rPr>
           <w:color w:val="FF0000"/>
         </w:rPr>
-        <w:t xml:space="preserve">-- </w:t>
+        <w:t>–</w:t>
+      </w:r>
+      <w:r>
+        <w:rPr>
+          <w:color w:val="FF0000"/>
+        </w:rPr>
+        <w:t xml:space="preserve"> </w:t>
       </w:r>
       <w:proofErr w:type="spellStart"/>
       <w:r>
@@ -1075,10 +1625,430 @@
         </w:rPr>
         <w:t>Panarat</w:t>
       </w:r>
-      <w:bookmarkStart w:id="0" w:name="_GoBack"/>
-      <w:bookmarkEnd w:id="0"/>
       <w:proofErr w:type="spellEnd"/>
     </w:p>
+    <w:p>
+      <w:pPr>
+        <w:pStyle w:val="ListParagraph"/>
+        <w:numPr>
+          <w:ilvl w:val="0"/>
+          <w:numId w:val="4"/>
+        </w:numPr>
+        <w:rPr>
+          <w:highlight w:val="yellow"/>
+        </w:rPr>
+      </w:pPr>
+      <w:r>
+        <w:rPr>
+          <w:highlight w:val="yellow"/>
+        </w:rPr>
+        <w:t xml:space="preserve">Second Meeting: </w:t>
+      </w:r>
+      <w:r>
+        <w:rPr>
+          <w:highlight w:val="yellow"/>
+        </w:rPr>
+        <w:t>07-1</w:t>
+      </w:r>
+      <w:r>
+        <w:rPr>
+          <w:highlight w:val="yellow"/>
+        </w:rPr>
+        <w:t>5</w:t>
+      </w:r>
+      <w:r>
+        <w:rPr>
+          <w:highlight w:val="yellow"/>
+        </w:rPr>
+        <w:t>-2020</w:t>
+      </w:r>
+    </w:p>
+    <w:p>
+      <w:pPr>
+        <w:pStyle w:val="ListParagraph"/>
+        <w:numPr>
+          <w:ilvl w:val="0"/>
+          <w:numId w:val="5"/>
+        </w:numPr>
+      </w:pPr>
+      <w:r>
+        <w:t xml:space="preserve">JS to get picture data – </w:t>
+      </w:r>
+      <w:r>
+        <w:rPr>
+          <w:color w:val="FF0000"/>
+        </w:rPr>
+        <w:t xml:space="preserve">Henry </w:t>
+      </w:r>
+      <w:r>
+        <w:rPr>
+          <w:color w:val="FF0000"/>
+        </w:rPr>
+        <w:t>&amp;</w:t>
+      </w:r>
+      <w:r>
+        <w:rPr>
+          <w:color w:val="FF0000"/>
+        </w:rPr>
+        <w:t xml:space="preserve"> </w:t>
+      </w:r>
+      <w:proofErr w:type="spellStart"/>
+      <w:r>
+        <w:rPr>
+          <w:color w:val="FF0000"/>
+        </w:rPr>
+        <w:t>Panara</w:t>
+      </w:r>
+      <w:proofErr w:type="spellEnd"/>
+      <w:r>
+        <w:rPr>
+          <w:color w:val="FF0000"/>
+        </w:rPr>
+        <w:t xml:space="preserve"> </w:t>
+      </w:r>
+      <w:r>
+        <w:rPr>
+          <w:color w:val="000000" w:themeColor="text1"/>
+        </w:rPr>
+        <w:t>(07</w:t>
+      </w:r>
+      <w:r>
+        <w:rPr>
+          <w:color w:val="000000" w:themeColor="text1"/>
+        </w:rPr>
+        <w:t>/</w:t>
+      </w:r>
+      <w:r>
+        <w:rPr>
+          <w:color w:val="000000" w:themeColor="text1"/>
+        </w:rPr>
+        <w:t>17)</w:t>
+      </w:r>
+    </w:p>
+    <w:p>
+      <w:pPr>
+        <w:pStyle w:val="ListParagraph"/>
+        <w:numPr>
+          <w:ilvl w:val="0"/>
+          <w:numId w:val="5"/>
+        </w:numPr>
+      </w:pPr>
+      <w:r>
+        <w:t xml:space="preserve">Post picture data to server - </w:t>
+      </w:r>
+      <w:r>
+        <w:rPr>
+          <w:color w:val="FF0000"/>
+        </w:rPr>
+        <w:t xml:space="preserve">Henry and </w:t>
+      </w:r>
+      <w:proofErr w:type="spellStart"/>
+      <w:r>
+        <w:rPr>
+          <w:color w:val="FF0000"/>
+        </w:rPr>
+        <w:t>Panara</w:t>
+      </w:r>
+      <w:proofErr w:type="spellEnd"/>
+      <w:r>
+        <w:rPr>
+          <w:color w:val="FF0000"/>
+        </w:rPr>
+        <w:t xml:space="preserve"> </w:t>
+      </w:r>
+      <w:r>
+        <w:rPr>
+          <w:color w:val="000000" w:themeColor="text1"/>
+        </w:rPr>
+        <w:t>(07</w:t>
+      </w:r>
+      <w:r>
+        <w:rPr>
+          <w:color w:val="000000" w:themeColor="text1"/>
+        </w:rPr>
+        <w:t>/</w:t>
+      </w:r>
+      <w:r>
+        <w:rPr>
+          <w:color w:val="000000" w:themeColor="text1"/>
+        </w:rPr>
+        <w:t>17</w:t>
+      </w:r>
+      <w:r>
+        <w:rPr>
+          <w:color w:val="000000" w:themeColor="text1"/>
+        </w:rPr>
+        <w:t>-</w:t>
+      </w:r>
+      <w:r>
+        <w:rPr>
+          <w:color w:val="000000" w:themeColor="text1"/>
+        </w:rPr>
+        <w:t xml:space="preserve"> 18)</w:t>
+      </w:r>
+    </w:p>
+    <w:p>
+      <w:pPr>
+        <w:pStyle w:val="ListParagraph"/>
+        <w:numPr>
+          <w:ilvl w:val="0"/>
+          <w:numId w:val="5"/>
+        </w:numPr>
+      </w:pPr>
+      <w:r>
+        <w:t xml:space="preserve">Get prediction and pass it back to html - </w:t>
+      </w:r>
+      <w:r>
+        <w:rPr>
+          <w:color w:val="FF0000"/>
+        </w:rPr>
+        <w:t xml:space="preserve">Henry </w:t>
+      </w:r>
+      <w:r>
+        <w:rPr>
+          <w:color w:val="FF0000"/>
+        </w:rPr>
+        <w:t>&amp;</w:t>
+      </w:r>
+      <w:r>
+        <w:rPr>
+          <w:color w:val="FF0000"/>
+        </w:rPr>
+        <w:t xml:space="preserve"> </w:t>
+      </w:r>
+      <w:proofErr w:type="spellStart"/>
+      <w:r>
+        <w:rPr>
+          <w:color w:val="FF0000"/>
+        </w:rPr>
+        <w:t>Panara</w:t>
+      </w:r>
+      <w:proofErr w:type="spellEnd"/>
+      <w:r>
+        <w:rPr>
+          <w:color w:val="FF0000"/>
+        </w:rPr>
+        <w:t xml:space="preserve"> </w:t>
+      </w:r>
+      <w:r>
+        <w:rPr>
+          <w:color w:val="000000" w:themeColor="text1"/>
+        </w:rPr>
+        <w:t>(07/18)</w:t>
+      </w:r>
+    </w:p>
+    <w:p>
+      <w:pPr>
+        <w:pStyle w:val="ListParagraph"/>
+        <w:numPr>
+          <w:ilvl w:val="0"/>
+          <w:numId w:val="5"/>
+        </w:numPr>
+      </w:pPr>
+      <w:r>
+        <w:t xml:space="preserve">Index html main page design &amp; format: </w:t>
+      </w:r>
+      <w:proofErr w:type="spellStart"/>
+      <w:r>
+        <w:rPr>
+          <w:color w:val="FF0000"/>
+        </w:rPr>
+        <w:t>Ekin</w:t>
+      </w:r>
+      <w:proofErr w:type="spellEnd"/>
+      <w:r>
+        <w:rPr>
+          <w:color w:val="FF0000"/>
+        </w:rPr>
+        <w:t xml:space="preserve"> </w:t>
+      </w:r>
+      <w:r>
+        <w:rPr>
+          <w:color w:val="FF0000"/>
+        </w:rPr>
+        <w:t>&amp;</w:t>
+      </w:r>
+      <w:r>
+        <w:rPr>
+          <w:color w:val="FF0000"/>
+        </w:rPr>
+        <w:t xml:space="preserve"> Gini</w:t>
+      </w:r>
+      <w:r>
+        <w:rPr>
+          <w:color w:val="FF0000"/>
+        </w:rPr>
+        <w:t xml:space="preserve"> </w:t>
+      </w:r>
+      <w:r>
+        <w:rPr>
+          <w:color w:val="000000" w:themeColor="text1"/>
+        </w:rPr>
+        <w:t>(</w:t>
+      </w:r>
+      <w:r>
+        <w:rPr>
+          <w:color w:val="000000" w:themeColor="text1"/>
+        </w:rPr>
+        <w:t>07</w:t>
+      </w:r>
+      <w:r>
+        <w:rPr>
+          <w:color w:val="000000" w:themeColor="text1"/>
+        </w:rPr>
+        <w:t>/</w:t>
+      </w:r>
+      <w:r>
+        <w:rPr>
+          <w:color w:val="000000" w:themeColor="text1"/>
+        </w:rPr>
+        <w:t>17</w:t>
+      </w:r>
+      <w:r>
+        <w:rPr>
+          <w:color w:val="000000" w:themeColor="text1"/>
+        </w:rPr>
+        <w:t>-</w:t>
+      </w:r>
+      <w:r>
+        <w:rPr>
+          <w:color w:val="000000" w:themeColor="text1"/>
+        </w:rPr>
+        <w:t>18)</w:t>
+      </w:r>
+    </w:p>
+    <w:p>
+      <w:pPr>
+        <w:pStyle w:val="ListParagraph"/>
+        <w:numPr>
+          <w:ilvl w:val="1"/>
+          <w:numId w:val="5"/>
+        </w:numPr>
+        <w:rPr>
+          <w:color w:val="000000" w:themeColor="text1"/>
+        </w:rPr>
+      </w:pPr>
+      <w:r>
+        <w:rPr>
+          <w:color w:val="000000" w:themeColor="text1"/>
+        </w:rPr>
+        <w:t>Navigation bar</w:t>
+      </w:r>
+    </w:p>
+    <w:p>
+      <w:pPr>
+        <w:pStyle w:val="ListParagraph"/>
+        <w:numPr>
+          <w:ilvl w:val="1"/>
+          <w:numId w:val="5"/>
+        </w:numPr>
+      </w:pPr>
+      <w:r>
+        <w:t>Masthead / Jumbotron</w:t>
+      </w:r>
+    </w:p>
+    <w:p>
+      <w:pPr>
+        <w:pStyle w:val="ListParagraph"/>
+        <w:numPr>
+          <w:ilvl w:val="1"/>
+          <w:numId w:val="5"/>
+        </w:numPr>
+      </w:pPr>
+      <w:r>
+        <w:t>Canvas</w:t>
+      </w:r>
+    </w:p>
+    <w:p>
+      <w:pPr>
+        <w:pStyle w:val="ListParagraph"/>
+        <w:numPr>
+          <w:ilvl w:val="1"/>
+          <w:numId w:val="5"/>
+        </w:numPr>
+      </w:pPr>
+      <w:r>
+        <w:t>Output box / results</w:t>
+      </w:r>
+    </w:p>
+    <w:p>
+      <w:pPr>
+        <w:pStyle w:val="ListParagraph"/>
+        <w:numPr>
+          <w:ilvl w:val="1"/>
+          <w:numId w:val="5"/>
+        </w:numPr>
+      </w:pPr>
+      <w:r>
+        <w:t>Project description (write something about CNN and Dense NN)</w:t>
+      </w:r>
+    </w:p>
+    <w:p>
+      <w:pPr>
+        <w:pStyle w:val="ListParagraph"/>
+        <w:numPr>
+          <w:ilvl w:val="1"/>
+          <w:numId w:val="5"/>
+        </w:numPr>
+      </w:pPr>
+      <w:r>
+        <w:t>About (Who we are)</w:t>
+      </w:r>
+    </w:p>
+    <w:p>
+      <w:pPr>
+        <w:pStyle w:val="ListParagraph"/>
+        <w:numPr>
+          <w:ilvl w:val="1"/>
+          <w:numId w:val="5"/>
+        </w:numPr>
+      </w:pPr>
+      <w:r>
+        <w:t>Data (we use MNIST data)</w:t>
+      </w:r>
+    </w:p>
+    <w:p>
+      <w:pPr>
+        <w:pStyle w:val="ListParagraph"/>
+        <w:numPr>
+          <w:ilvl w:val="1"/>
+          <w:numId w:val="5"/>
+        </w:numPr>
+      </w:pPr>
+      <w:r>
+        <w:t>Refence (What resources that we use, where example codes were downloaded from, books that we read, etc.)</w:t>
+      </w:r>
+    </w:p>
+    <w:p>
+      <w:r>
+        <w:rPr>
+          <w:b/>
+          <w:bCs/>
+          <w:u w:val="single"/>
+        </w:rPr>
+        <w:t xml:space="preserve">Worse </w:t>
+      </w:r>
+      <w:proofErr w:type="gramStart"/>
+      <w:r>
+        <w:rPr>
+          <w:b/>
+          <w:bCs/>
+          <w:u w:val="single"/>
+        </w:rPr>
+        <w:t>case::</w:t>
+      </w:r>
+      <w:proofErr w:type="gramEnd"/>
+      <w:r>
+        <w:t xml:space="preserve"> everything will be ready by 07/20/2020</w:t>
+      </w:r>
+    </w:p>
+    <w:p>
+      <w:pPr>
+        <w:pStyle w:val="ListParagraph"/>
+        <w:ind w:left="1080"/>
+      </w:pPr>
+    </w:p>
+    <w:p/>
     <w:p>
       <w:pPr>
         <w:pStyle w:val="ListParagraph"/>
@@ -1257,7 +2227,7 @@
       <w:lvlText w:val="%1."/>
       <w:lvlJc w:val="left"/>
       <w:pPr>
-        <w:ind w:left="720" w:hanging="360"/>
+        <w:ind w:left="1080" w:hanging="360"/>
       </w:pPr>
       <w:rPr>
         <w:rFonts w:hint="default"/>
@@ -1269,7 +2239,7 @@
       <w:lvlText w:val="%2."/>
       <w:lvlJc w:val="left"/>
       <w:pPr>
-        <w:ind w:left="1440" w:hanging="360"/>
+        <w:ind w:left="1800" w:hanging="360"/>
       </w:pPr>
     </w:lvl>
     <w:lvl w:ilvl="2" w:tplc="0409001B">
@@ -1278,7 +2248,7 @@
       <w:lvlText w:val="%3."/>
       <w:lvlJc w:val="right"/>
       <w:pPr>
-        <w:ind w:left="2160" w:hanging="180"/>
+        <w:ind w:left="2520" w:hanging="180"/>
       </w:pPr>
     </w:lvl>
     <w:lvl w:ilvl="3" w:tplc="0409000F" w:tentative="1">
@@ -1287,7 +2257,7 @@
       <w:lvlText w:val="%4."/>
       <w:lvlJc w:val="left"/>
       <w:pPr>
-        <w:ind w:left="2880" w:hanging="360"/>
+        <w:ind w:left="3240" w:hanging="360"/>
       </w:pPr>
     </w:lvl>
     <w:lvl w:ilvl="4" w:tplc="04090019" w:tentative="1">
@@ -1296,7 +2266,7 @@
       <w:lvlText w:val="%5."/>
       <w:lvlJc w:val="left"/>
       <w:pPr>
-        <w:ind w:left="3600" w:hanging="360"/>
+        <w:ind w:left="3960" w:hanging="360"/>
       </w:pPr>
     </w:lvl>
     <w:lvl w:ilvl="5" w:tplc="0409001B" w:tentative="1">
@@ -1305,7 +2275,7 @@
       <w:lvlText w:val="%6."/>
       <w:lvlJc w:val="right"/>
       <w:pPr>
-        <w:ind w:left="4320" w:hanging="180"/>
+        <w:ind w:left="4680" w:hanging="180"/>
       </w:pPr>
     </w:lvl>
     <w:lvl w:ilvl="6" w:tplc="0409000F" w:tentative="1">
@@ -1314,7 +2284,7 @@
       <w:lvlText w:val="%7."/>
       <w:lvlJc w:val="left"/>
       <w:pPr>
-        <w:ind w:left="5040" w:hanging="360"/>
+        <w:ind w:left="5400" w:hanging="360"/>
       </w:pPr>
     </w:lvl>
     <w:lvl w:ilvl="7" w:tplc="04090019" w:tentative="1">
@@ -1323,7 +2293,7 @@
       <w:lvlText w:val="%8."/>
       <w:lvlJc w:val="left"/>
       <w:pPr>
-        <w:ind w:left="5760" w:hanging="360"/>
+        <w:ind w:left="6120" w:hanging="360"/>
       </w:pPr>
     </w:lvl>
     <w:lvl w:ilvl="8" w:tplc="0409001B" w:tentative="1">
@@ -1332,11 +2302,190 @@
       <w:lvlText w:val="%9."/>
       <w:lvlJc w:val="right"/>
       <w:pPr>
-        <w:ind w:left="6480" w:hanging="180"/>
+        <w:ind w:left="6840" w:hanging="180"/>
       </w:pPr>
     </w:lvl>
   </w:abstractNum>
   <w:abstractNum w:abstractNumId="2" w15:restartNumberingAfterBreak="0">
+    <w:nsid w:val="66284EF3"/>
+    <w:multiLevelType w:val="hybridMultilevel"/>
+    <w:tmpl w:val="C1D45D7C"/>
+    <w:lvl w:ilvl="0" w:tplc="705AC1DC">
+      <w:start w:val="1"/>
+      <w:numFmt w:val="upperLetter"/>
+      <w:lvlText w:val="%1."/>
+      <w:lvlJc w:val="left"/>
+      <w:pPr>
+        <w:ind w:left="720" w:hanging="360"/>
+      </w:pPr>
+      <w:rPr>
+        <w:rFonts w:hint="default"/>
+        <w:b/>
+      </w:rPr>
+    </w:lvl>
+    <w:lvl w:ilvl="1" w:tplc="04090019">
+      <w:start w:val="1"/>
+      <w:numFmt w:val="lowerLetter"/>
+      <w:lvlText w:val="%2."/>
+      <w:lvlJc w:val="left"/>
+      <w:pPr>
+        <w:ind w:left="1440" w:hanging="360"/>
+      </w:pPr>
+    </w:lvl>
+    <w:lvl w:ilvl="2" w:tplc="0409001B" w:tentative="1">
+      <w:start w:val="1"/>
+      <w:numFmt w:val="lowerRoman"/>
+      <w:lvlText w:val="%3."/>
+      <w:lvlJc w:val="right"/>
+      <w:pPr>
+        <w:ind w:left="2160" w:hanging="180"/>
+      </w:pPr>
+    </w:lvl>
+    <w:lvl w:ilvl="3" w:tplc="0409000F" w:tentative="1">
+      <w:start w:val="1"/>
+      <w:numFmt w:val="decimal"/>
+      <w:lvlText w:val="%4."/>
+      <w:lvlJc w:val="left"/>
+      <w:pPr>
+        <w:ind w:left="2880" w:hanging="360"/>
+      </w:pPr>
+    </w:lvl>
+    <w:lvl w:ilvl="4" w:tplc="04090019" w:tentative="1">
+      <w:start w:val="1"/>
+      <w:numFmt w:val="lowerLetter"/>
+      <w:lvlText w:val="%5."/>
+      <w:lvlJc w:val="left"/>
+      <w:pPr>
+        <w:ind w:left="3600" w:hanging="360"/>
+      </w:pPr>
+    </w:lvl>
+    <w:lvl w:ilvl="5" w:tplc="0409001B" w:tentative="1">
+      <w:start w:val="1"/>
+      <w:numFmt w:val="lowerRoman"/>
+      <w:lvlText w:val="%6."/>
+      <w:lvlJc w:val="right"/>
+      <w:pPr>
+        <w:ind w:left="4320" w:hanging="180"/>
+      </w:pPr>
+    </w:lvl>
+    <w:lvl w:ilvl="6" w:tplc="0409000F" w:tentative="1">
+      <w:start w:val="1"/>
+      <w:numFmt w:val="decimal"/>
+      <w:lvlText w:val="%7."/>
+      <w:lvlJc w:val="left"/>
+      <w:pPr>
+        <w:ind w:left="5040" w:hanging="360"/>
+      </w:pPr>
+    </w:lvl>
+    <w:lvl w:ilvl="7" w:tplc="04090019" w:tentative="1">
+      <w:start w:val="1"/>
+      <w:numFmt w:val="lowerLetter"/>
+      <w:lvlText w:val="%8."/>
+      <w:lvlJc w:val="left"/>
+      <w:pPr>
+        <w:ind w:left="5760" w:hanging="360"/>
+      </w:pPr>
+    </w:lvl>
+    <w:lvl w:ilvl="8" w:tplc="0409001B" w:tentative="1">
+      <w:start w:val="1"/>
+      <w:numFmt w:val="lowerRoman"/>
+      <w:lvlText w:val="%9."/>
+      <w:lvlJc w:val="right"/>
+      <w:pPr>
+        <w:ind w:left="6480" w:hanging="180"/>
+      </w:pPr>
+    </w:lvl>
+  </w:abstractNum>
+  <w:abstractNum w:abstractNumId="3" w15:restartNumberingAfterBreak="0">
+    <w:nsid w:val="671A2AAB"/>
+    <w:multiLevelType w:val="hybridMultilevel"/>
+    <w:tmpl w:val="4ECA2304"/>
+    <w:lvl w:ilvl="0" w:tplc="A364AC94">
+      <w:start w:val="1"/>
+      <w:numFmt w:val="decimal"/>
+      <w:lvlText w:val="%1."/>
+      <w:lvlJc w:val="left"/>
+      <w:pPr>
+        <w:ind w:left="1080" w:hanging="360"/>
+      </w:pPr>
+      <w:rPr>
+        <w:rFonts w:hint="default"/>
+      </w:rPr>
+    </w:lvl>
+    <w:lvl w:ilvl="1" w:tplc="04090019">
+      <w:start w:val="1"/>
+      <w:numFmt w:val="lowerLetter"/>
+      <w:lvlText w:val="%2."/>
+      <w:lvlJc w:val="left"/>
+      <w:pPr>
+        <w:ind w:left="1800" w:hanging="360"/>
+      </w:pPr>
+    </w:lvl>
+    <w:lvl w:ilvl="2" w:tplc="0409001B" w:tentative="1">
+      <w:start w:val="1"/>
+      <w:numFmt w:val="lowerRoman"/>
+      <w:lvlText w:val="%3."/>
+      <w:lvlJc w:val="right"/>
+      <w:pPr>
+        <w:ind w:left="2520" w:hanging="180"/>
+      </w:pPr>
+    </w:lvl>
+    <w:lvl w:ilvl="3" w:tplc="0409000F" w:tentative="1">
+      <w:start w:val="1"/>
+      <w:numFmt w:val="decimal"/>
+      <w:lvlText w:val="%4."/>
+      <w:lvlJc w:val="left"/>
+      <w:pPr>
+        <w:ind w:left="3240" w:hanging="360"/>
+      </w:pPr>
+    </w:lvl>
+    <w:lvl w:ilvl="4" w:tplc="04090019" w:tentative="1">
+      <w:start w:val="1"/>
+      <w:numFmt w:val="lowerLetter"/>
+      <w:lvlText w:val="%5."/>
+      <w:lvlJc w:val="left"/>
+      <w:pPr>
+        <w:ind w:left="3960" w:hanging="360"/>
+      </w:pPr>
+    </w:lvl>
+    <w:lvl w:ilvl="5" w:tplc="0409001B" w:tentative="1">
+      <w:start w:val="1"/>
+      <w:numFmt w:val="lowerRoman"/>
+      <w:lvlText w:val="%6."/>
+      <w:lvlJc w:val="right"/>
+      <w:pPr>
+        <w:ind w:left="4680" w:hanging="180"/>
+      </w:pPr>
+    </w:lvl>
+    <w:lvl w:ilvl="6" w:tplc="0409000F" w:tentative="1">
+      <w:start w:val="1"/>
+      <w:numFmt w:val="decimal"/>
+      <w:lvlText w:val="%7."/>
+      <w:lvlJc w:val="left"/>
+      <w:pPr>
+        <w:ind w:left="5400" w:hanging="360"/>
+      </w:pPr>
+    </w:lvl>
+    <w:lvl w:ilvl="7" w:tplc="04090019" w:tentative="1">
+      <w:start w:val="1"/>
+      <w:numFmt w:val="lowerLetter"/>
+      <w:lvlText w:val="%8."/>
+      <w:lvlJc w:val="left"/>
+      <w:pPr>
+        <w:ind w:left="6120" w:hanging="360"/>
+      </w:pPr>
+    </w:lvl>
+    <w:lvl w:ilvl="8" w:tplc="0409001B" w:tentative="1">
+      <w:start w:val="1"/>
+      <w:numFmt w:val="lowerRoman"/>
+      <w:lvlText w:val="%9."/>
+      <w:lvlJc w:val="right"/>
+      <w:pPr>
+        <w:ind w:left="6840" w:hanging="180"/>
+      </w:pPr>
+    </w:lvl>
+  </w:abstractNum>
+  <w:abstractNum w:abstractNumId="4" w15:restartNumberingAfterBreak="0">
     <w:nsid w:val="6D273723"/>
     <w:multiLevelType w:val="hybridMultilevel"/>
     <w:tmpl w:val="48AEA580"/>
@@ -1426,10 +2575,16 @@
     <w:abstractNumId w:val="0"/>
   </w:num>
   <w:num w:numId="2">
-    <w:abstractNumId w:val="2"/>
+    <w:abstractNumId w:val="4"/>
   </w:num>
   <w:num w:numId="3">
     <w:abstractNumId w:val="1"/>
+  </w:num>
+  <w:num w:numId="4">
+    <w:abstractNumId w:val="2"/>
+  </w:num>
+  <w:num w:numId="5">
+    <w:abstractNumId w:val="3"/>
   </w:num>
 </w:numbering>
 </file>
@@ -2303,7 +3458,7 @@
 </file>
 
 <file path=customXml/itemProps1.xml><?xml version="1.0" encoding="utf-8"?>
-<ds:datastoreItem xmlns:ds="http://schemas.openxmlformats.org/officeDocument/2006/customXml" ds:itemID="{4A0A02BF-CC5B-4534-BD22-0FBCFE29A105}">
+<ds:datastoreItem xmlns:ds="http://schemas.openxmlformats.org/officeDocument/2006/customXml" ds:itemID="{5C7C1849-3244-45D3-A309-A559E4BA6103}">
   <ds:schemaRefs>
     <ds:schemaRef ds:uri="http://schemas.openxmlformats.org/officeDocument/2006/bibliography"/>
   </ds:schemaRefs>

</xml_diff>